<commit_message>
industry data: glenn complete
</commit_message>
<xml_diff>
--- a/other_documents/industry_data.docx
+++ b/other_documents/industry_data.docx
@@ -36,21 +36,7 @@
         <w:rPr>
           <w:lang w:val="en-US"/>
         </w:rPr>
-        <w:t xml:space="preserve">Alex’s dream job is to work as a Cyber Security Specialist. Along with 32% </w:t>
-      </w:r>
-      <w:proofErr w:type="gramStart"/>
-      <w:r>
-        <w:rPr>
-          <w:lang w:val="en-US"/>
-        </w:rPr>
-        <w:t>of  professionals</w:t>
-      </w:r>
-      <w:proofErr w:type="gramEnd"/>
-      <w:r>
-        <w:rPr>
-          <w:lang w:val="en-US"/>
-        </w:rPr>
-        <w:t xml:space="preserve"> who enter the IT industry </w:t>
+        <w:t xml:space="preserve">Alex’s dream job is to work as a Cyber Security Specialist. Along with 32% of  professionals who enter the IT industry </w:t>
       </w:r>
       <w:sdt>
         <w:sdtPr>
@@ -285,25 +271,14 @@
         </w:rPr>
         <w:t>The recent spike in demand for Cyber Security Specialists is because “</w:t>
       </w:r>
-      <w:proofErr w:type="spellStart"/>
-      <w:r>
-        <w:rPr>
-          <w:rStyle w:val="QuoteChar"/>
-          <w:i w:val="0"/>
-          <w:iCs w:val="0"/>
-          <w:lang w:val="en-US"/>
-        </w:rPr>
-        <w:t>cyber crime</w:t>
-      </w:r>
-      <w:proofErr w:type="spellEnd"/>
-      <w:r>
-        <w:rPr>
-          <w:rStyle w:val="QuoteChar"/>
-          <w:i w:val="0"/>
-          <w:iCs w:val="0"/>
-          <w:lang w:val="en-US"/>
-        </w:rPr>
-        <w:t xml:space="preserve"> losses in Australia reached $33 billion over the 2020-2021… well-developed cyber capabilities will be key</w:t>
+      <w:r>
+        <w:rPr>
+          <w:rStyle w:val="QuoteChar"/>
+          <w:i w:val="0"/>
+          <w:iCs w:val="0"/>
+          <w:lang w:val="en-US"/>
+        </w:rPr>
+        <w:t>cyber crime losses in Australia reached $33 billion over the 2020-2021… well-developed cyber capabilities will be key</w:t>
       </w:r>
       <w:r>
         <w:rPr>
@@ -661,36 +636,16 @@
           <w:iCs w:val="0"/>
           <w:lang w:val="en-US"/>
         </w:rPr>
-        <w:t xml:space="preserve">, the station is internationally </w:t>
-      </w:r>
-      <w:proofErr w:type="gramStart"/>
-      <w:r>
-        <w:rPr>
-          <w:rStyle w:val="QuoteChar"/>
-          <w:i w:val="0"/>
-          <w:iCs w:val="0"/>
-          <w:lang w:val="en-US"/>
-        </w:rPr>
-        <w:t xml:space="preserve">funded </w:t>
-      </w:r>
-      <w:r>
-        <w:rPr>
-          <w:rStyle w:val="QuoteChar"/>
-          <w:i w:val="0"/>
-          <w:iCs w:val="0"/>
-          <w:lang w:val="en-US"/>
-        </w:rPr>
-        <w:t>,</w:t>
-      </w:r>
-      <w:proofErr w:type="gramEnd"/>
-      <w:r>
-        <w:rPr>
-          <w:rStyle w:val="QuoteChar"/>
-          <w:i w:val="0"/>
-          <w:iCs w:val="0"/>
-          <w:lang w:val="en-US"/>
-        </w:rPr>
-        <w:t xml:space="preserve"> as it “</w:t>
+        <w:t xml:space="preserve">, the station is internationally funded </w:t>
+      </w:r>
+      <w:r>
+        <w:rPr>
+          <w:rStyle w:val="QuoteChar"/>
+          <w:i w:val="0"/>
+          <w:iCs w:val="0"/>
+          <w:lang w:val="en-US"/>
+        </w:rPr>
+        <w:t>, as it “</w:t>
       </w:r>
       <w:r>
         <w:rPr>
@@ -708,27 +663,7 @@
           <w:iCs w:val="0"/>
           <w:lang w:val="en-US"/>
         </w:rPr>
-        <w:t xml:space="preserve">”. Due to the unique nature of the position alongside </w:t>
-      </w:r>
-      <w:proofErr w:type="gramStart"/>
-      <w:r>
-        <w:rPr>
-          <w:rStyle w:val="QuoteChar"/>
-          <w:i w:val="0"/>
-          <w:iCs w:val="0"/>
-          <w:lang w:val="en-US"/>
-        </w:rPr>
-        <w:t>it’s</w:t>
-      </w:r>
-      <w:proofErr w:type="gramEnd"/>
-      <w:r>
-        <w:rPr>
-          <w:rStyle w:val="QuoteChar"/>
-          <w:i w:val="0"/>
-          <w:iCs w:val="0"/>
-          <w:lang w:val="en-US"/>
-        </w:rPr>
-        <w:t xml:space="preserve"> international importance, this job position highly competed for, but will likely see long-term funding – this means lower demand</w:t>
+        <w:t>”. Due to the unique nature of the position alongside it’s international importance, this job position highly competed for, but will likely see long-term funding – this means lower demand</w:t>
       </w:r>
       <w:r>
         <w:rPr>
@@ -1070,19 +1005,7 @@
         <w:rPr>
           <w:lang w:val="en-US"/>
         </w:rPr>
-        <w:t xml:space="preserve"> reports a national shortage of </w:t>
-      </w:r>
-      <w:r>
-        <w:rPr>
-          <w:lang w:val="en-US"/>
-        </w:rPr>
-        <w:t>Quality Assurance</w:t>
-      </w:r>
-      <w:r>
-        <w:rPr>
-          <w:lang w:val="en-US"/>
-        </w:rPr>
-        <w:t xml:space="preserve"> Managers and predicts a strong future demand. These figures are firmly supported by </w:t>
+        <w:t xml:space="preserve"> reports a national shortage of Quality Assurance Managers and predicts a strong future demand. These figures are firmly supported by </w:t>
       </w:r>
       <w:sdt>
         <w:sdtPr>
@@ -1178,16 +1101,134 @@
       </w:r>
     </w:p>
     <w:p>
-      <w:pPr>
-        <w:rPr>
-          <w:lang w:val="en-US"/>
-        </w:rPr>
-      </w:pPr>
-      <w:r>
-        <w:rPr>
-          <w:lang w:val="en-US"/>
-        </w:rPr>
-        <w:t>#</w:t>
+      <w:r>
+        <w:rPr>
+          <w:lang w:val="en-US"/>
+        </w:rPr>
+        <w:t xml:space="preserve">With previous experience in the field, Glenn’s dream job is to be a </w:t>
+      </w:r>
+      <w:r>
+        <w:t>IT Hardware Technician</w:t>
+      </w:r>
+      <w:r>
+        <w:t xml:space="preserve">, working with point-of-sale (POS) systems. </w:t>
+      </w:r>
+      <w:r>
+        <w:t xml:space="preserve">According to </w:t>
+      </w:r>
+      <w:sdt>
+        <w:sdtPr>
+          <w:id w:val="-1743332018"/>
+          <w:citation/>
+        </w:sdtPr>
+        <w:sdtContent>
+          <w:r>
+            <w:fldChar w:fldCharType="begin"/>
+          </w:r>
+          <w:r>
+            <w:rPr>
+              <w:lang w:val="en-US"/>
+            </w:rPr>
+            <w:instrText xml:space="preserve">CITATION ACS22 \p 45 \l 1033 </w:instrText>
+          </w:r>
+          <w:r>
+            <w:fldChar w:fldCharType="separate"/>
+          </w:r>
+          <w:r>
+            <w:rPr>
+              <w:noProof/>
+              <w:lang w:val="en-US"/>
+            </w:rPr>
+            <w:t>(ACS Australia, 2022, p. 45)</w:t>
+          </w:r>
+          <w:r>
+            <w:fldChar w:fldCharType="end"/>
+          </w:r>
+        </w:sdtContent>
+      </w:sdt>
+      <w:r>
+        <w:t xml:space="preserve"> nearly all IT fields have seen a net inflow of workers over the past year, except Hardware Technicians which have seen approximately 0.5% decrease in available workers over this time. </w:t>
+      </w:r>
+      <w:r>
+        <w:t xml:space="preserve">This may be due to a shortage of workers, however </w:t>
+      </w:r>
+      <w:sdt>
+        <w:sdtPr>
+          <w:id w:val="-1363893471"/>
+          <w:citation/>
+        </w:sdtPr>
+        <w:sdtContent>
+          <w:r>
+            <w:fldChar w:fldCharType="begin"/>
+          </w:r>
+          <w:r>
+            <w:rPr>
+              <w:lang w:val="en-US"/>
+            </w:rPr>
+            <w:instrText xml:space="preserve"> CITATION ACS22 \l 1033 </w:instrText>
+          </w:r>
+          <w:r>
+            <w:fldChar w:fldCharType="separate"/>
+          </w:r>
+          <w:r>
+            <w:rPr>
+              <w:noProof/>
+              <w:lang w:val="en-US"/>
+            </w:rPr>
+            <w:t>(ACS Australia, 2022)</w:t>
+          </w:r>
+          <w:r>
+            <w:fldChar w:fldCharType="end"/>
+          </w:r>
+        </w:sdtContent>
+      </w:sdt>
+      <w:r>
+        <w:t xml:space="preserve"> also goes on to say that “work-related </w:t>
+      </w:r>
+      <w:r>
+        <w:t>departures are still below pre-pandemic levels</w:t>
+      </w:r>
+      <w:r>
+        <w:t>”. This data suggests that the net outflow of workers is not likely due to skilled workers leaving the industry – it is more likely due to shortages of available work. Despite these figures suggesting</w:t>
+      </w:r>
+      <w:r>
+        <w:t xml:space="preserve"> a potentially low demand for hardware technicians, </w:t>
+      </w:r>
+      <w:sdt>
+        <w:sdtPr>
+          <w:id w:val="-1521386656"/>
+          <w:citation/>
+        </w:sdtPr>
+        <w:sdtContent>
+          <w:r>
+            <w:fldChar w:fldCharType="begin"/>
+          </w:r>
+          <w:r>
+            <w:rPr>
+              <w:lang w:val="en-US"/>
+            </w:rPr>
+            <w:instrText xml:space="preserve">CITATION Nat \p 10 \l 1033 </w:instrText>
+          </w:r>
+          <w:r>
+            <w:fldChar w:fldCharType="separate"/>
+          </w:r>
+          <w:r>
+            <w:rPr>
+              <w:noProof/>
+              <w:lang w:val="en-US"/>
+            </w:rPr>
+            <w:t>(National Skills Commission, 2021, p. 10)</w:t>
+          </w:r>
+          <w:r>
+            <w:fldChar w:fldCharType="end"/>
+          </w:r>
+        </w:sdtContent>
+      </w:sdt>
+      <w:r>
+        <w:t xml:space="preserve"> claims a national shortage of hardware technicians, with strong future demand. The strong future demand, and national shortage of workers seems contradictory to the current outflow of workers</w:t>
+      </w:r>
+      <w:r>
+        <w:t>. This may be explained by a low rate of workers returning to this field once they have left a job. This is positive for prospective hardware technicians, because it contributes to high likelihood of strong future demand.</w:t>
       </w:r>
     </w:p>
     <w:p>
@@ -1349,21 +1390,7 @@
         <w:rPr>
           <w:lang w:val="en-US"/>
         </w:rPr>
-        <w:t xml:space="preserve"> predicts a strong future demand for programmers and developers. This would suggest that despite low numbers of positions calling for these specific skills, there are not enough programmers in the work force to fill these roles. This position may be difficult to attain given </w:t>
-      </w:r>
-      <w:proofErr w:type="gramStart"/>
-      <w:r>
-        <w:rPr>
-          <w:lang w:val="en-US"/>
-        </w:rPr>
-        <w:t>it’s</w:t>
-      </w:r>
-      <w:proofErr w:type="gramEnd"/>
-      <w:r>
-        <w:rPr>
-          <w:lang w:val="en-US"/>
-        </w:rPr>
-        <w:t xml:space="preserve"> scarcity, but is likely to b</w:t>
+        <w:t xml:space="preserve"> predicts a strong future demand for programmers and developers. This would suggest that despite low numbers of positions calling for these specific skills, there are not enough programmers in the work force to fill these roles. This position may be difficult to attain given it’s scarcity, but is likely to b</w:t>
       </w:r>
       <w:r>
         <w:rPr>
@@ -1416,6 +1443,8 @@
       <w:sdtPr>
         <w:rPr>
           <w:rFonts w:asciiTheme="minorHAnsi" w:eastAsiaTheme="minorHAnsi" w:hAnsiTheme="minorHAnsi" w:cstheme="minorBidi"/>
+          <w:i/>
+          <w:iCs/>
           <w:color w:val="auto"/>
           <w:sz w:val="22"/>
           <w:szCs w:val="22"/>
@@ -1596,6 +1625,7 @@
                 <w:rPr>
                   <w:noProof/>
                 </w:rPr>
+                <w:lastRenderedPageBreak/>
                 <w:t xml:space="preserve">Burning Glass Technologies, 2018. </w:t>
               </w:r>
               <w:r>
@@ -1743,7 +1773,6 @@
                 <w:rPr>
                   <w:noProof/>
                 </w:rPr>
-                <w:lastRenderedPageBreak/>
                 <w:t xml:space="preserve">National Skills Commission, 2021. </w:t>
               </w:r>
               <w:r>
@@ -2864,11 +2893,26 @@
     <b:DayAccessed>05</b:DayAccessed>
     <b:RefOrder>2</b:RefOrder>
   </b:Source>
+  <b:Source>
+    <b:Tag>Aus23</b:Tag>
+    <b:SourceType>DocumentFromInternetSite</b:SourceType>
+    <b:Guid>{19FB00E0-C7FD-49A1-B58B-390C00F84D06}</b:Guid>
+    <b:Author>
+      <b:Author>
+        <b:Corporate>Australian Government</b:Corporate>
+      </b:Author>
+    </b:Author>
+    <b:Title>Australia'a Tech Future</b:Title>
+    <b:YearAccessed>2023</b:YearAccessed>
+    <b:MonthAccessed>Jan</b:MonthAccessed>
+    <b:URL>https://rmit.instructure.com/courses/96273/files/27115682?wrap=1</b:URL>
+    <b:RefOrder>8</b:RefOrder>
+  </b:Source>
 </b:Sources>
 </file>
 
 <file path=customXml/itemProps1.xml><?xml version="1.0" encoding="utf-8"?>
-<ds:datastoreItem xmlns:ds="http://schemas.openxmlformats.org/officeDocument/2006/customXml" ds:itemID="{E49CE873-B7FD-4A4A-9C70-271D4CA76414}">
+<ds:datastoreItem xmlns:ds="http://schemas.openxmlformats.org/officeDocument/2006/customXml" ds:itemID="{CC8CA924-45A3-4CD0-A4FC-2486D61215F9}">
   <ds:schemaRefs>
     <ds:schemaRef ds:uri="http://schemas.openxmlformats.org/officeDocument/2006/bibliography"/>
   </ds:schemaRefs>

</xml_diff>

<commit_message>
industry data: lachie & chris: reflections added
</commit_message>
<xml_diff>
--- a/other_documents/industry_data.docx
+++ b/other_documents/industry_data.docx
@@ -711,19 +711,8 @@
           <w:iCs w:val="0"/>
           <w:lang w:val="en-US"/>
         </w:rPr>
-        <w:t xml:space="preserve"> for </w:t>
-      </w:r>
-      <w:proofErr w:type="spellStart"/>
-      <w:r>
-        <w:rPr>
-          <w:rStyle w:val="QuoteChar"/>
-          <w:i w:val="0"/>
-          <w:iCs w:val="0"/>
-          <w:lang w:val="en-US"/>
-        </w:rPr>
-        <w:t>labour</w:t>
-      </w:r>
-      <w:proofErr w:type="spellEnd"/>
+        <w:t xml:space="preserve"> for labour</w:t>
+      </w:r>
       <w:r>
         <w:rPr>
           <w:rStyle w:val="QuoteChar"/>
@@ -1509,7 +1498,25 @@
         <w:rPr>
           <w:lang w:val="en-US"/>
         </w:rPr>
-        <w:t>Lachie’s dream job is to be a .NET Developer in the High Voltage Testing industry. Although the figures regarding this specific industry are unclear due to the international nature of the work, the demand for .NET development in Australia is quite low</w:t>
+        <w:t>Lachie’s dream job is to be a .NET Develope</w:t>
+      </w:r>
+      <w:r>
+        <w:rPr>
+          <w:lang w:val="en-US"/>
+        </w:rPr>
+        <w:t>r</w:t>
+      </w:r>
+      <w:r>
+        <w:rPr>
+          <w:lang w:val="en-US"/>
+        </w:rPr>
+        <w:t xml:space="preserve"> in an industry sector which relates to electrical text equipment</w:t>
+      </w:r>
+      <w:r>
+        <w:rPr>
+          <w:lang w:val="en-US"/>
+        </w:rPr>
+        <w:t>. Although the figures regarding this specific industry are unclear due to the international nature of the work, the demand for .NET development in Australia is quite low</w:t>
       </w:r>
       <w:r>
         <w:rPr>
@@ -1636,6 +1643,56 @@
           <w:lang w:val="en-US"/>
         </w:rPr>
         <w:t>e in reasonable demand for a long time.</w:t>
+      </w:r>
+    </w:p>
+    <w:p>
+      <w:pPr>
+        <w:rPr>
+          <w:lang w:val="en-US"/>
+        </w:rPr>
+      </w:pPr>
+      <w:r>
+        <w:rPr>
+          <w:lang w:val="en-US"/>
+        </w:rPr>
+        <w:t>These figures have highlighted to me that .NET development is</w:t>
+      </w:r>
+      <w:r>
+        <w:rPr>
+          <w:lang w:val="en-US"/>
+        </w:rPr>
+        <w:t xml:space="preserve"> low in demand, which will likely make </w:t>
+      </w:r>
+      <w:r>
+        <w:rPr>
+          <w:lang w:val="en-US"/>
+        </w:rPr>
+        <w:t xml:space="preserve">suitable </w:t>
+      </w:r>
+      <w:r>
+        <w:rPr>
+          <w:lang w:val="en-US"/>
+        </w:rPr>
+        <w:t>employment difficult</w:t>
+      </w:r>
+      <w:r>
+        <w:rPr>
+          <w:lang w:val="en-US"/>
+        </w:rPr>
+        <w:t xml:space="preserve"> to find. This may be offset by the fact that there appears to be a shortage of .NET developers in Australia. While this will rectify the odds of landing a position when applying, it is important to consider that not all workplaces/positions which require .NET developer skills will be suitable for me. This means that the already small pool of potential jobs is even smaller by the time I eliminate roles or companies that would not be suitable for me and my lifestyle. A small selection of potential job prospects does not mean the career path is unfeasible, it just means that I may benefit from broadening my horizons. This data has not changed my ideal job, but has lead me to realize how greatly I will benefit from maintaining my leadership and interpersonal skills, as well as </w:t>
+      </w:r>
+      <w:r>
+        <w:rPr>
+          <w:lang w:val="en-US"/>
+        </w:rPr>
+        <w:lastRenderedPageBreak/>
+        <w:t xml:space="preserve">my programming skills in a wide array of languages. This </w:t>
+      </w:r>
+      <w:r>
+        <w:rPr>
+          <w:lang w:val="en-US"/>
+        </w:rPr>
+        <w:t>would greatly widen my list of potential job opportunities.</w:t>
       </w:r>
     </w:p>
     <w:p>

</xml_diff>

<commit_message>
industry data: chris: reflections added (missed in prev. commit)
</commit_message>
<xml_diff>
--- a/other_documents/industry_data.docx
+++ b/other_documents/industry_data.docx
@@ -677,14 +677,25 @@
         </w:rPr>
         <w:t>is part of NASA's Deep Space Network (DSN)</w:t>
       </w:r>
-      <w:r>
-        <w:rPr>
-          <w:rStyle w:val="QuoteChar"/>
-          <w:i w:val="0"/>
-          <w:iCs w:val="0"/>
-          <w:lang w:val="en-US"/>
-        </w:rPr>
-        <w:t xml:space="preserve">”. Due to the unique nature of the position alongside </w:t>
+      <w:proofErr w:type="gramStart"/>
+      <w:r>
+        <w:rPr>
+          <w:rStyle w:val="QuoteChar"/>
+          <w:i w:val="0"/>
+          <w:iCs w:val="0"/>
+          <w:lang w:val="en-US"/>
+        </w:rPr>
+        <w:t>”.</w:t>
+      </w:r>
+      <w:proofErr w:type="gramEnd"/>
+      <w:r>
+        <w:rPr>
+          <w:rStyle w:val="QuoteChar"/>
+          <w:i w:val="0"/>
+          <w:iCs w:val="0"/>
+          <w:lang w:val="en-US"/>
+        </w:rPr>
+        <w:t xml:space="preserve"> Due to the unique nature of the position alongside </w:t>
       </w:r>
       <w:r>
         <w:rPr>
@@ -904,6 +915,64 @@
     </w:p>
     <w:p>
       <w:pPr>
+        <w:spacing w:after="0" w:line="240" w:lineRule="auto"/>
+        <w:rPr>
+          <w:rFonts w:ascii="Segoe UI" w:eastAsia="Times New Roman" w:hAnsi="Segoe UI" w:cs="Segoe UI"/>
+          <w:kern w:val="0"/>
+          <w:sz w:val="21"/>
+          <w:szCs w:val="21"/>
+          <w:lang w:eastAsia="en-AU"/>
+          <w14:ligatures w14:val="none"/>
+        </w:rPr>
+      </w:pPr>
+      <w:r>
+        <w:rPr>
+          <w:rFonts w:ascii="Segoe UI" w:eastAsia="Times New Roman" w:hAnsi="Segoe UI" w:cs="Segoe UI"/>
+          <w:kern w:val="0"/>
+          <w:sz w:val="21"/>
+          <w:szCs w:val="21"/>
+          <w:lang w:eastAsia="en-AU"/>
+          <w14:ligatures w14:val="none"/>
+        </w:rPr>
+        <w:t xml:space="preserve">After reviewing the Burning Glass data, my opinion of my ideal job being ICT Team Leader has been influenced. I have not changed my ideal job to any other position, quite the opposite. The data showed that the skills required for the role aligned well with my personality test results from our first assignment. Though the demand for senior positions within IT is lower in comparison to non-senior positions, this is appealing to me as I would like to gain experience and work my way up to ICT Team Leader. </w:t>
+      </w:r>
+      <w:proofErr w:type="gramStart"/>
+      <w:r>
+        <w:rPr>
+          <w:rFonts w:ascii="Segoe UI" w:eastAsia="Times New Roman" w:hAnsi="Segoe UI" w:cs="Segoe UI"/>
+          <w:kern w:val="0"/>
+          <w:sz w:val="21"/>
+          <w:szCs w:val="21"/>
+          <w:lang w:eastAsia="en-AU"/>
+          <w14:ligatures w14:val="none"/>
+        </w:rPr>
+        <w:t>I’m</w:t>
+      </w:r>
+      <w:proofErr w:type="gramEnd"/>
+      <w:r>
+        <w:rPr>
+          <w:rFonts w:ascii="Segoe UI" w:eastAsia="Times New Roman" w:hAnsi="Segoe UI" w:cs="Segoe UI"/>
+          <w:kern w:val="0"/>
+          <w:sz w:val="21"/>
+          <w:szCs w:val="21"/>
+          <w:lang w:eastAsia="en-AU"/>
+          <w14:ligatures w14:val="none"/>
+        </w:rPr>
+        <w:t xml:space="preserve"> in no hurry to reach my ideal job, and am more than willing to learn and develop beforehand so I can be effective in the role.</w:t>
+      </w:r>
+    </w:p>
+    <w:p>
+      <w:pPr>
+        <w:rPr>
+          <w:rStyle w:val="QuoteChar"/>
+          <w:i w:val="0"/>
+          <w:iCs w:val="0"/>
+          <w:lang w:val="en-US"/>
+        </w:rPr>
+      </w:pPr>
+    </w:p>
+    <w:p>
+      <w:pPr>
         <w:rPr>
           <w:rStyle w:val="QuoteChar"/>
           <w:i w:val="0"/>
@@ -990,7 +1059,14 @@
         <w:rPr>
           <w:lang w:val="en-US"/>
         </w:rPr>
-        <w:t>, the ICT and biomedical industries respectively see the highest, and third highest amount of R&amp;D funding per year; with $7.1 million to ICT, and $2.2 million to biomedicine in the year 2019-2020.</w:t>
+        <w:t xml:space="preserve">, the ICT and biomedical industries respectively see the highest, and third highest amount of R&amp;D funding per year; with $7.1 million to ICT, and $2.2 million to </w:t>
+      </w:r>
+      <w:r>
+        <w:rPr>
+          <w:lang w:val="en-US"/>
+        </w:rPr>
+        <w:lastRenderedPageBreak/>
+        <w:t>biomedicine in the year 2019-2020.</w:t>
       </w:r>
       <w:r>
         <w:rPr>
@@ -1135,7 +1211,6 @@
           <w:iCs w:val="0"/>
           <w:lang w:val="en-US"/>
         </w:rPr>
-        <w:lastRenderedPageBreak/>
         <w:t>Glenn</w:t>
       </w:r>
     </w:p>
@@ -1144,7 +1219,21 @@
         <w:rPr>
           <w:lang w:val="en-US"/>
         </w:rPr>
-        <w:t xml:space="preserve">With previous experience in the field, Glenn’s dream job is to be a </w:t>
+        <w:t xml:space="preserve">With previous experience in the field, Glenn’s dream job is to be </w:t>
+      </w:r>
+      <w:proofErr w:type="gramStart"/>
+      <w:r>
+        <w:rPr>
+          <w:lang w:val="en-US"/>
+        </w:rPr>
+        <w:t>a</w:t>
+      </w:r>
+      <w:proofErr w:type="gramEnd"/>
+      <w:r>
+        <w:rPr>
+          <w:lang w:val="en-US"/>
+        </w:rPr>
+        <w:t xml:space="preserve"> </w:t>
       </w:r>
       <w:r>
         <w:t xml:space="preserve">IT Hardware Technician, working with point-of-sale (POS) systems. </w:t>
@@ -1655,6 +1744,7 @@
         <w:rPr>
           <w:lang w:val="en-US"/>
         </w:rPr>
+        <w:lastRenderedPageBreak/>
         <w:t>These figures have highlighted to me that .NET development is</w:t>
       </w:r>
       <w:r>
@@ -1679,14 +1769,21 @@
         <w:rPr>
           <w:lang w:val="en-US"/>
         </w:rPr>
-        <w:t xml:space="preserve"> to find. This may be offset by the fact that there appears to be a shortage of .NET developers in Australia. While this will rectify the odds of landing a position when applying, it is important to consider that not all workplaces/positions which require .NET developer skills will be suitable for me. This means that the already small pool of potential jobs is even smaller by the time I eliminate roles or companies that would not be suitable for me and my lifestyle. A small selection of potential job prospects does not mean the career path is unfeasible, it just means that I may benefit from broadening my horizons. This data has not changed my ideal job, but has lead me to realize how greatly I will benefit from maintaining my leadership and interpersonal skills, as well as </w:t>
-      </w:r>
-      <w:r>
-        <w:rPr>
-          <w:lang w:val="en-US"/>
-        </w:rPr>
-        <w:lastRenderedPageBreak/>
-        <w:t xml:space="preserve">my programming skills in a wide array of languages. This </w:t>
+        <w:t xml:space="preserve"> to find. This may be offset by the fact that there appears to be a shortage of .NET developers in Australia. While this will rectify the odds of landing a position when applying, it is important to consider that not all workplaces/positions which require .NET developer skills will be suitable for me. This means that the already small pool of potential jobs is even smaller by the time I eliminate roles or companies that would not be suitable for me and my lifestyle. A small selection of potential job prospects does not mean the career path is unfeasible, it just means that I may benefit from broadening my horizons. This data has not changed my ideal job, but has </w:t>
+      </w:r>
+      <w:proofErr w:type="gramStart"/>
+      <w:r>
+        <w:rPr>
+          <w:lang w:val="en-US"/>
+        </w:rPr>
+        <w:t>lead</w:t>
+      </w:r>
+      <w:proofErr w:type="gramEnd"/>
+      <w:r>
+        <w:rPr>
+          <w:lang w:val="en-US"/>
+        </w:rPr>
+        <w:t xml:space="preserve"> me to realize how greatly I will benefit from maintaining my leadership and interpersonal skills, as well as my programming skills in a wide array of languages. This </w:t>
       </w:r>
       <w:r>
         <w:rPr>
@@ -2173,6 +2270,7 @@
                   <w:bCs/>
                   <w:noProof/>
                 </w:rPr>
+                <w:lastRenderedPageBreak/>
                 <w:fldChar w:fldCharType="end"/>
               </w:r>
             </w:p>

</xml_diff>

<commit_message>
industry data: all fields build. not complete
</commit_message>
<xml_diff>
--- a/other_documents/industry_data.docx
+++ b/other_documents/industry_data.docx
@@ -620,7 +620,7 @@
               <w:iCs w:val="0"/>
               <w:lang w:val="en-US"/>
             </w:rPr>
-            <w:instrText xml:space="preserve"> CITATION ACT23 \l 1033 </w:instrText>
+            <w:instrText xml:space="preserve">CITATION ACT23 \l 1033 </w:instrText>
           </w:r>
           <w:r>
             <w:rPr>
@@ -1876,6 +1876,7 @@
                   <w:noProof/>
                   <w:sz w:val="24"/>
                   <w:szCs w:val="24"/>
+                  <w:lang w:val="pt-BR"/>
                 </w:rPr>
               </w:pPr>
               <w:r>
@@ -1909,12 +1910,14 @@
               <w:r>
                 <w:rPr>
                   <w:noProof/>
+                  <w:lang w:val="pt-BR"/>
                 </w:rPr>
                 <w:t xml:space="preserve">[Online] </w:t>
               </w:r>
               <w:r>
                 <w:rPr>
                   <w:noProof/>
+                  <w:lang w:val="pt-BR"/>
                 </w:rPr>
                 <w:br/>
                 <w:t xml:space="preserve">Available at: </w:t>
@@ -1923,15 +1926,17 @@
                 <w:rPr>
                   <w:noProof/>
                   <w:u w:val="single"/>
+                  <w:lang w:val="pt-BR"/>
                 </w:rPr>
                 <w:t>https://www.acs.org.au/insightsandpublications/reports-publications/digital-pulse2022.html.html</w:t>
               </w:r>
               <w:r>
                 <w:rPr>
                   <w:noProof/>
+                  <w:lang w:val="pt-BR"/>
                 </w:rPr>
                 <w:br/>
-                <w:t>[Accessed Jan 2023].</w:t>
+                <w:t>[Acesso em Jan 2023].</w:t>
               </w:r>
             </w:p>
             <w:p>
@@ -1939,34 +1944,55 @@
                 <w:pStyle w:val="Bibliography"/>
                 <w:rPr>
                   <w:noProof/>
+                  <w:lang w:val="pt-BR"/>
                 </w:rPr>
               </w:pPr>
               <w:r>
                 <w:rPr>
                   <w:noProof/>
-                </w:rPr>
-                <w:t xml:space="preserve">ACT Government, n.d. </w:t>
+                  <w:lang w:val="pt-BR"/>
+                </w:rPr>
+                <w:t xml:space="preserve">ACT Government, s.d. </w:t>
               </w:r>
               <w:r>
                 <w:rPr>
                   <w:i/>
                   <w:iCs/>
                   <w:noProof/>
+                  <w:lang w:val="pt-BR"/>
                 </w:rPr>
                 <w:t xml:space="preserve">Canberra Deep Space Communication Complex. </w:t>
               </w:r>
               <w:r>
                 <w:rPr>
                   <w:noProof/>
+                  <w:lang w:val="pt-BR"/>
                 </w:rPr>
                 <w:t xml:space="preserve">[Online] </w:t>
               </w:r>
               <w:r>
                 <w:rPr>
                   <w:noProof/>
+                  <w:lang w:val="pt-BR"/>
                 </w:rPr>
                 <w:br/>
-                <w:t>[Accessed Jan 2023].</w:t>
+                <w:t xml:space="preserve">Available at: </w:t>
+              </w:r>
+              <w:r>
+                <w:rPr>
+                  <w:noProof/>
+                  <w:u w:val="single"/>
+                  <w:lang w:val="pt-BR"/>
+                </w:rPr>
+                <w:t>https://www.cdscc.nasa.gov/</w:t>
+              </w:r>
+              <w:r>
+                <w:rPr>
+                  <w:noProof/>
+                  <w:lang w:val="pt-BR"/>
+                </w:rPr>
+                <w:br/>
+                <w:t>[Acesso em Jan 2023].</w:t>
               </w:r>
             </w:p>
             <w:p>
@@ -1974,11 +2000,13 @@
                 <w:pStyle w:val="Bibliography"/>
                 <w:rPr>
                   <w:noProof/>
+                  <w:lang w:val="pt-BR"/>
                 </w:rPr>
               </w:pPr>
               <w:r>
                 <w:rPr>
                   <w:noProof/>
+                  <w:lang w:val="pt-BR"/>
                 </w:rPr>
                 <w:t xml:space="preserve">Australian Government, 2008. </w:t>
               </w:r>
@@ -1987,18 +2015,21 @@
                   <w:i/>
                   <w:iCs/>
                   <w:noProof/>
+                  <w:lang w:val="pt-BR"/>
                 </w:rPr>
                 <w:t xml:space="preserve">Labour Market Insights. </w:t>
               </w:r>
               <w:r>
                 <w:rPr>
                   <w:noProof/>
+                  <w:lang w:val="pt-BR"/>
                 </w:rPr>
                 <w:t xml:space="preserve">[Online] </w:t>
               </w:r>
               <w:r>
                 <w:rPr>
                   <w:noProof/>
+                  <w:lang w:val="pt-BR"/>
                 </w:rPr>
                 <w:br/>
                 <w:t xml:space="preserve">Available at: </w:t>
@@ -2007,15 +2038,17 @@
                 <w:rPr>
                   <w:noProof/>
                   <w:u w:val="single"/>
+                  <w:lang w:val="pt-BR"/>
                 </w:rPr>
                 <w:t>https://labourmarketinsights.gov.au/</w:t>
               </w:r>
               <w:r>
                 <w:rPr>
                   <w:noProof/>
+                  <w:lang w:val="pt-BR"/>
                 </w:rPr>
                 <w:br/>
-                <w:t>[Accessed 05 01 2023].</w:t>
+                <w:t>[Acesso em 05 01 2023].</w:t>
               </w:r>
             </w:p>
             <w:p>
@@ -2023,31 +2056,36 @@
                 <w:pStyle w:val="Bibliography"/>
                 <w:rPr>
                   <w:noProof/>
+                  <w:lang w:val="pt-BR"/>
                 </w:rPr>
               </w:pPr>
               <w:r>
                 <w:rPr>
                   <w:noProof/>
-                </w:rPr>
-                <w:t xml:space="preserve">Australian Government, n.d. </w:t>
+                  <w:lang w:val="pt-BR"/>
+                </w:rPr>
+                <w:t xml:space="preserve">Australian Government, s.d. </w:t>
               </w:r>
               <w:r>
                 <w:rPr>
                   <w:i/>
                   <w:iCs/>
                   <w:noProof/>
+                  <w:lang w:val="pt-BR"/>
                 </w:rPr>
                 <w:t xml:space="preserve">Australia'a Tech Future. </w:t>
               </w:r>
               <w:r>
                 <w:rPr>
                   <w:noProof/>
+                  <w:lang w:val="pt-BR"/>
                 </w:rPr>
                 <w:t xml:space="preserve">[Online] </w:t>
               </w:r>
               <w:r>
                 <w:rPr>
                   <w:noProof/>
+                  <w:lang w:val="pt-BR"/>
                 </w:rPr>
                 <w:br/>
                 <w:t xml:space="preserve">Available at: </w:t>
@@ -2056,15 +2094,17 @@
                 <w:rPr>
                   <w:noProof/>
                   <w:u w:val="single"/>
+                  <w:lang w:val="pt-BR"/>
                 </w:rPr>
                 <w:t>https://rmit.instructure.com/courses/96273/files/27115682?wrap=1</w:t>
               </w:r>
               <w:r>
                 <w:rPr>
                   <w:noProof/>
+                  <w:lang w:val="pt-BR"/>
                 </w:rPr>
                 <w:br/>
-                <w:t>[Accessed Jan 2023].</w:t>
+                <w:t>[Acesso em Jan 2023].</w:t>
               </w:r>
             </w:p>
             <w:p>
@@ -2072,11 +2112,13 @@
                 <w:pStyle w:val="Bibliography"/>
                 <w:rPr>
                   <w:noProof/>
+                  <w:lang w:val="pt-BR"/>
                 </w:rPr>
               </w:pPr>
               <w:r>
                 <w:rPr>
                   <w:noProof/>
+                  <w:lang w:val="pt-BR"/>
                 </w:rPr>
                 <w:t xml:space="preserve">Burning Glass Technologies, 2018. </w:t>
               </w:r>
@@ -2085,18 +2127,21 @@
                   <w:i/>
                   <w:iCs/>
                   <w:noProof/>
+                  <w:lang w:val="pt-BR"/>
                 </w:rPr>
                 <w:t xml:space="preserve">Skills in Greatest Demand (Baseline Skills). </w:t>
               </w:r>
               <w:r>
                 <w:rPr>
                   <w:noProof/>
+                  <w:lang w:val="pt-BR"/>
                 </w:rPr>
                 <w:t xml:space="preserve">[Online] </w:t>
               </w:r>
               <w:r>
                 <w:rPr>
                   <w:noProof/>
+                  <w:lang w:val="pt-BR"/>
                 </w:rPr>
                 <w:br/>
                 <w:t xml:space="preserve">Available at: </w:t>
@@ -2105,15 +2150,17 @@
                 <w:rPr>
                   <w:noProof/>
                   <w:u w:val="single"/>
+                  <w:lang w:val="pt-BR"/>
                 </w:rPr>
                 <w:t>https://labourmarketinsights.gov.au/</w:t>
               </w:r>
               <w:r>
                 <w:rPr>
                   <w:noProof/>
+                  <w:lang w:val="pt-BR"/>
                 </w:rPr>
                 <w:br/>
-                <w:t>[Accessed Jan 2023].</w:t>
+                <w:t>[Acesso em Jan 2023].</w:t>
               </w:r>
             </w:p>
             <w:p>
@@ -2121,11 +2168,13 @@
                 <w:pStyle w:val="Bibliography"/>
                 <w:rPr>
                   <w:noProof/>
+                  <w:lang w:val="pt-BR"/>
                 </w:rPr>
               </w:pPr>
               <w:r>
                 <w:rPr>
                   <w:noProof/>
+                  <w:lang w:val="pt-BR"/>
                 </w:rPr>
                 <w:t xml:space="preserve">Burning Glass Technologies, 2022. </w:t>
               </w:r>
@@ -2134,18 +2183,21 @@
                   <w:i/>
                   <w:iCs/>
                   <w:noProof/>
+                  <w:lang w:val="pt-BR"/>
                 </w:rPr>
                 <w:t xml:space="preserve">Skills in Greatest Demand (Specialised Skills). </w:t>
               </w:r>
               <w:r>
                 <w:rPr>
                   <w:noProof/>
+                  <w:lang w:val="pt-BR"/>
                 </w:rPr>
                 <w:t xml:space="preserve">[Online] </w:t>
               </w:r>
               <w:r>
                 <w:rPr>
                   <w:noProof/>
+                  <w:lang w:val="pt-BR"/>
                 </w:rPr>
                 <w:br/>
                 <w:t xml:space="preserve">Available at: </w:t>
@@ -2154,15 +2206,17 @@
                 <w:rPr>
                   <w:noProof/>
                   <w:u w:val="single"/>
+                  <w:lang w:val="pt-BR"/>
                 </w:rPr>
                 <w:t>https://labourmarketinsights.gov.au/</w:t>
               </w:r>
               <w:r>
                 <w:rPr>
                   <w:noProof/>
+                  <w:lang w:val="pt-BR"/>
                 </w:rPr>
                 <w:br/>
-                <w:t>[Accessed Jan 2023].</w:t>
+                <w:t>[Acesso em Jan 2023].</w:t>
               </w:r>
             </w:p>
             <w:p>
@@ -2170,11 +2224,13 @@
                 <w:pStyle w:val="Bibliography"/>
                 <w:rPr>
                   <w:noProof/>
+                  <w:lang w:val="pt-BR"/>
                 </w:rPr>
               </w:pPr>
               <w:r>
                 <w:rPr>
                   <w:noProof/>
+                  <w:lang w:val="pt-BR"/>
                 </w:rPr>
                 <w:t xml:space="preserve">Burning Glass Technologies, 2022. </w:t>
               </w:r>
@@ -2183,18 +2239,21 @@
                   <w:i/>
                   <w:iCs/>
                   <w:noProof/>
+                  <w:lang w:val="pt-BR"/>
                 </w:rPr>
                 <w:t xml:space="preserve">Top Titles. </w:t>
               </w:r>
               <w:r>
                 <w:rPr>
                   <w:noProof/>
+                  <w:lang w:val="pt-BR"/>
                 </w:rPr>
                 <w:t xml:space="preserve">[Online] </w:t>
               </w:r>
               <w:r>
                 <w:rPr>
                   <w:noProof/>
+                  <w:lang w:val="pt-BR"/>
                 </w:rPr>
                 <w:br/>
                 <w:t xml:space="preserve">Available at: </w:t>
@@ -2203,15 +2262,17 @@
                 <w:rPr>
                   <w:noProof/>
                   <w:u w:val="single"/>
+                  <w:lang w:val="pt-BR"/>
                 </w:rPr>
                 <w:t>https://labourmarketinsights.gov.au/</w:t>
               </w:r>
               <w:r>
                 <w:rPr>
                   <w:noProof/>
+                  <w:lang w:val="pt-BR"/>
                 </w:rPr>
                 <w:br/>
-                <w:t>[Accessed Jan 2023].</w:t>
+                <w:t>[Acesso em Jan 2023].</w:t>
               </w:r>
             </w:p>
             <w:p>
@@ -2219,12 +2280,15 @@
                 <w:pStyle w:val="Bibliography"/>
                 <w:rPr>
                   <w:noProof/>
+                  <w:lang w:val="pt-BR"/>
                 </w:rPr>
               </w:pPr>
               <w:r>
                 <w:rPr>
                   <w:noProof/>
-                </w:rPr>
+                  <w:lang w:val="pt-BR"/>
+                </w:rPr>
+                <w:lastRenderedPageBreak/>
                 <w:t xml:space="preserve">National Skills Commission, 2021. </w:t>
               </w:r>
               <w:r>
@@ -2232,18 +2296,21 @@
                   <w:i/>
                   <w:iCs/>
                   <w:noProof/>
+                  <w:lang w:val="pt-BR"/>
                 </w:rPr>
                 <w:t xml:space="preserve">Skills Priority List Occupation. </w:t>
               </w:r>
               <w:r>
                 <w:rPr>
                   <w:noProof/>
+                  <w:lang w:val="pt-BR"/>
                 </w:rPr>
                 <w:t xml:space="preserve">[Online] </w:t>
               </w:r>
               <w:r>
                 <w:rPr>
                   <w:noProof/>
+                  <w:lang w:val="pt-BR"/>
                 </w:rPr>
                 <w:br/>
                 <w:t xml:space="preserve">Available at: </w:t>
@@ -2252,15 +2319,17 @@
                 <w:rPr>
                   <w:noProof/>
                   <w:u w:val="single"/>
+                  <w:lang w:val="pt-BR"/>
                 </w:rPr>
                 <w:t>https://www.nationalskillscommission.gov.au/publications/2021-skills-priority-list</w:t>
               </w:r>
               <w:r>
                 <w:rPr>
                   <w:noProof/>
+                  <w:lang w:val="pt-BR"/>
                 </w:rPr>
                 <w:br/>
-                <w:t>[Accessed 05 01 2023].</w:t>
+                <w:t>[Acesso em 05 01 2023].</w:t>
               </w:r>
             </w:p>
             <w:p>
@@ -2270,7 +2339,6 @@
                   <w:bCs/>
                   <w:noProof/>
                 </w:rPr>
-                <w:lastRenderedPageBreak/>
                 <w:fldChar w:fldCharType="end"/>
               </w:r>
             </w:p>
@@ -3315,21 +3383,6 @@
     <b:RefOrder>5</b:RefOrder>
   </b:Source>
   <b:Source>
-    <b:Tag>ACT23</b:Tag>
-    <b:SourceType>DocumentFromInternetSite</b:SourceType>
-    <b:Guid>{39B3C1A5-BB33-4CF5-AAC2-B137873BE800}</b:Guid>
-    <b:Author>
-      <b:Author>
-        <b:Corporate>ACT Government</b:Corporate>
-      </b:Author>
-    </b:Author>
-    <b:Title>Canberra Deep Space Communication Complex</b:Title>
-    <b:YearAccessed>2023</b:YearAccessed>
-    <b:MonthAccessed>Jan</b:MonthAccessed>
-    <b:InternetSiteTitle>CMTEDD</b:InternetSiteTitle>
-    <b:RefOrder>3</b:RefOrder>
-  </b:Source>
-  <b:Source>
     <b:Tag>Nat</b:Tag>
     <b:SourceType>InternetSite</b:SourceType>
     <b:Guid>{BB25B867-BEF1-491E-B81C-01E7B0345B64}</b:Guid>
@@ -3361,11 +3414,27 @@
     <b:URL>https://rmit.instructure.com/courses/96273/files/27115682?wrap=1</b:URL>
     <b:RefOrder>6</b:RefOrder>
   </b:Source>
+  <b:Source>
+    <b:Tag>ACT23</b:Tag>
+    <b:SourceType>DocumentFromInternetSite</b:SourceType>
+    <b:Guid>{7304907C-2CF7-4EA2-9566-619F6A3C61F5}</b:Guid>
+    <b:Author>
+      <b:Author>
+        <b:Corporate>ACT Government</b:Corporate>
+      </b:Author>
+    </b:Author>
+    <b:Title>Canberra Deep Space Communication Complex</b:Title>
+    <b:YearAccessed>2023</b:YearAccessed>
+    <b:MonthAccessed>Jan</b:MonthAccessed>
+    <b:InternetSiteTitle>CMTEDD</b:InternetSiteTitle>
+    <b:URL>https://www.cmtedd.act.gov.au/economic-development/business-and-innovation/defence/companies/space/canberra-deep-space-communication-complex</b:URL>
+    <b:RefOrder>3</b:RefOrder>
+  </b:Source>
 </b:Sources>
 </file>
 
 <file path=customXml/itemProps1.xml><?xml version="1.0" encoding="utf-8"?>
-<ds:datastoreItem xmlns:ds="http://schemas.openxmlformats.org/officeDocument/2006/customXml" ds:itemID="{5249DE94-4ECD-4443-967B-1586BE8D2CB1}">
+<ds:datastoreItem xmlns:ds="http://schemas.openxmlformats.org/officeDocument/2006/customXml" ds:itemID="{99D68B0D-B1FC-4194-ADC2-B5BC39A17D80}">
   <ds:schemaRefs>
     <ds:schemaRef ds:uri="http://schemas.openxmlformats.org/officeDocument/2006/bibliography"/>
   </ds:schemaRefs>

</xml_diff>